<commit_message>
review and refactoring query regitration all
</commit_message>
<xml_diff>
--- a/document/fichaMatricula.docx
+++ b/document/fichaMatricula.docx
@@ -4,7 +4,7 @@
   <w:body>
     <w:p>
       <w:pPr>
-        <w:pStyle w:val="Encabezado"/>
+        <w:pStyle w:val="Header"/>
         <w:jc w:val="center"/>
         <w:rPr>
           <w:rFonts w:ascii="Cambria" w:hAnsi="Cambria" w:cs="Arial"/>
@@ -99,7 +99,7 @@
     </w:p>
     <w:p>
       <w:pPr>
-        <w:pStyle w:val="Encabezado"/>
+        <w:pStyle w:val="Header"/>
         <w:jc w:val="center"/>
         <w:rPr>
           <w:rFonts w:ascii="Cambria" w:hAnsi="Cambria" w:cs="Arial"/>
@@ -164,7 +164,7 @@
     </w:p>
     <w:tbl>
       <w:tblPr>
-        <w:tblStyle w:val="Tablaconcuadrcula"/>
+        <w:tblStyle w:val="TableGrid"/>
         <w:tblW w:w="0" w:type="auto"/>
         <w:tblLook w:val="04A0" w:firstRow="1" w:lastRow="0" w:firstColumn="1" w:lastColumn="0" w:noHBand="0" w:noVBand="1"/>
       </w:tblPr>
@@ -295,7 +295,7 @@
     </w:p>
     <w:tbl>
       <w:tblPr>
-        <w:tblStyle w:val="Tablaconcuadrcula"/>
+        <w:tblStyle w:val="TableGrid"/>
         <w:tblW w:w="0" w:type="auto"/>
         <w:tblLook w:val="04A0" w:firstRow="1" w:lastRow="0" w:firstColumn="1" w:lastColumn="0" w:noHBand="0" w:noVBand="1"/>
       </w:tblPr>
@@ -2708,15 +2708,17 @@
     </w:p>
     <w:tbl>
       <w:tblPr>
-        <w:tblStyle w:val="Tablaconcuadrcula"/>
+        <w:tblStyle w:val="TableGrid"/>
         <w:tblW w:w="0" w:type="auto"/>
         <w:tblLook w:val="04A0" w:firstRow="1" w:lastRow="0" w:firstColumn="1" w:lastColumn="0" w:noHBand="0" w:noVBand="1"/>
       </w:tblPr>
       <w:tblGrid>
         <w:gridCol w:w="2263"/>
         <w:gridCol w:w="3544"/>
-        <w:gridCol w:w="851"/>
-        <w:gridCol w:w="1134"/>
+        <w:gridCol w:w="567"/>
+        <w:gridCol w:w="284"/>
+        <w:gridCol w:w="992"/>
+        <w:gridCol w:w="142"/>
         <w:gridCol w:w="425"/>
         <w:gridCol w:w="2573"/>
       </w:tblGrid>
@@ -2727,7 +2729,7 @@
         <w:tc>
           <w:tcPr>
             <w:tcW w:w="10790" w:type="dxa"/>
-            <w:gridSpan w:val="6"/>
+            <w:gridSpan w:val="8"/>
             <w:shd w:val="clear" w:color="auto" w:fill="FBE4D5" w:themeFill="accent2" w:themeFillTint="33"/>
             <w:vAlign w:val="center"/>
           </w:tcPr>
@@ -2882,7 +2884,7 @@
         <w:tc>
           <w:tcPr>
             <w:tcW w:w="10790" w:type="dxa"/>
-            <w:gridSpan w:val="6"/>
+            <w:gridSpan w:val="8"/>
             <w:vAlign w:val="center"/>
           </w:tcPr>
           <w:p>
@@ -3009,7 +3011,7 @@
         <w:tc>
           <w:tcPr>
             <w:tcW w:w="1985" w:type="dxa"/>
-            <w:gridSpan w:val="2"/>
+            <w:gridSpan w:val="4"/>
             <w:vAlign w:val="center"/>
           </w:tcPr>
           <w:p>
@@ -3103,7 +3105,7 @@
         <w:tc>
           <w:tcPr>
             <w:tcW w:w="8527" w:type="dxa"/>
-            <w:gridSpan w:val="5"/>
+            <w:gridSpan w:val="7"/>
             <w:vAlign w:val="center"/>
           </w:tcPr>
           <w:p>
@@ -3173,7 +3175,7 @@
         <w:tc>
           <w:tcPr>
             <w:tcW w:w="4395" w:type="dxa"/>
-            <w:gridSpan w:val="2"/>
+            <w:gridSpan w:val="3"/>
             <w:vAlign w:val="center"/>
           </w:tcPr>
           <w:p>
@@ -3215,7 +3217,7 @@
         <w:tc>
           <w:tcPr>
             <w:tcW w:w="1559" w:type="dxa"/>
-            <w:gridSpan w:val="2"/>
+            <w:gridSpan w:val="3"/>
             <w:vAlign w:val="center"/>
           </w:tcPr>
           <w:p>
@@ -3308,7 +3310,7 @@
         <w:tc>
           <w:tcPr>
             <w:tcW w:w="8527" w:type="dxa"/>
-            <w:gridSpan w:val="5"/>
+            <w:gridSpan w:val="7"/>
             <w:vAlign w:val="center"/>
           </w:tcPr>
           <w:p>
@@ -3377,7 +3379,7 @@
         </w:tc>
         <w:tc>
           <w:tcPr>
-            <w:tcW w:w="4395" w:type="dxa"/>
+            <w:tcW w:w="4111" w:type="dxa"/>
             <w:gridSpan w:val="2"/>
             <w:vAlign w:val="center"/>
           </w:tcPr>
@@ -3419,7 +3421,7 @@
         </w:tc>
         <w:tc>
           <w:tcPr>
-            <w:tcW w:w="1559" w:type="dxa"/>
+            <w:tcW w:w="1276" w:type="dxa"/>
             <w:gridSpan w:val="2"/>
             <w:vAlign w:val="center"/>
           </w:tcPr>
@@ -3443,7 +3445,8 @@
         </w:tc>
         <w:tc>
           <w:tcPr>
-            <w:tcW w:w="2573" w:type="dxa"/>
+            <w:tcW w:w="3140" w:type="dxa"/>
+            <w:gridSpan w:val="3"/>
             <w:vAlign w:val="center"/>
           </w:tcPr>
           <w:p>
@@ -3513,7 +3516,7 @@
         <w:tc>
           <w:tcPr>
             <w:tcW w:w="8527" w:type="dxa"/>
-            <w:gridSpan w:val="5"/>
+            <w:gridSpan w:val="7"/>
             <w:vAlign w:val="center"/>
           </w:tcPr>
           <w:p>
@@ -3583,7 +3586,7 @@
         <w:tc>
           <w:tcPr>
             <w:tcW w:w="4395" w:type="dxa"/>
-            <w:gridSpan w:val="2"/>
+            <w:gridSpan w:val="3"/>
             <w:vAlign w:val="center"/>
           </w:tcPr>
           <w:p>
@@ -3625,7 +3628,7 @@
         <w:tc>
           <w:tcPr>
             <w:tcW w:w="1559" w:type="dxa"/>
-            <w:gridSpan w:val="2"/>
+            <w:gridSpan w:val="3"/>
             <w:vAlign w:val="center"/>
           </w:tcPr>
           <w:p>
@@ -3701,15 +3704,17 @@
     </w:p>
     <w:tbl>
       <w:tblPr>
-        <w:tblStyle w:val="Tablaconcuadrcula"/>
+        <w:tblStyle w:val="TableGrid"/>
         <w:tblW w:w="0" w:type="auto"/>
         <w:tblLook w:val="04A0" w:firstRow="1" w:lastRow="0" w:firstColumn="1" w:lastColumn="0" w:noHBand="0" w:noVBand="1"/>
       </w:tblPr>
       <w:tblGrid>
         <w:gridCol w:w="2263"/>
         <w:gridCol w:w="3544"/>
-        <w:gridCol w:w="851"/>
-        <w:gridCol w:w="1134"/>
+        <w:gridCol w:w="567"/>
+        <w:gridCol w:w="284"/>
+        <w:gridCol w:w="992"/>
+        <w:gridCol w:w="142"/>
         <w:gridCol w:w="425"/>
         <w:gridCol w:w="2573"/>
       </w:tblGrid>
@@ -3720,7 +3725,7 @@
         <w:tc>
           <w:tcPr>
             <w:tcW w:w="10790" w:type="dxa"/>
-            <w:gridSpan w:val="6"/>
+            <w:gridSpan w:val="8"/>
             <w:vAlign w:val="center"/>
           </w:tcPr>
           <w:p>
@@ -3857,7 +3862,7 @@
         <w:tc>
           <w:tcPr>
             <w:tcW w:w="1985" w:type="dxa"/>
-            <w:gridSpan w:val="2"/>
+            <w:gridSpan w:val="4"/>
             <w:vAlign w:val="center"/>
           </w:tcPr>
           <w:p>
@@ -3951,7 +3956,7 @@
         <w:tc>
           <w:tcPr>
             <w:tcW w:w="8527" w:type="dxa"/>
-            <w:gridSpan w:val="5"/>
+            <w:gridSpan w:val="7"/>
             <w:vAlign w:val="center"/>
           </w:tcPr>
           <w:p>
@@ -4021,7 +4026,7 @@
         <w:tc>
           <w:tcPr>
             <w:tcW w:w="4395" w:type="dxa"/>
-            <w:gridSpan w:val="2"/>
+            <w:gridSpan w:val="3"/>
             <w:vAlign w:val="center"/>
           </w:tcPr>
           <w:p>
@@ -4063,7 +4068,7 @@
         <w:tc>
           <w:tcPr>
             <w:tcW w:w="1559" w:type="dxa"/>
-            <w:gridSpan w:val="2"/>
+            <w:gridSpan w:val="3"/>
             <w:vAlign w:val="center"/>
           </w:tcPr>
           <w:p>
@@ -4156,7 +4161,7 @@
         <w:tc>
           <w:tcPr>
             <w:tcW w:w="8527" w:type="dxa"/>
-            <w:gridSpan w:val="5"/>
+            <w:gridSpan w:val="7"/>
             <w:vAlign w:val="center"/>
           </w:tcPr>
           <w:p>
@@ -4225,7 +4230,7 @@
         </w:tc>
         <w:tc>
           <w:tcPr>
-            <w:tcW w:w="4395" w:type="dxa"/>
+            <w:tcW w:w="4111" w:type="dxa"/>
             <w:gridSpan w:val="2"/>
             <w:vAlign w:val="center"/>
           </w:tcPr>
@@ -4267,7 +4272,7 @@
         </w:tc>
         <w:tc>
           <w:tcPr>
-            <w:tcW w:w="1559" w:type="dxa"/>
+            <w:tcW w:w="1276" w:type="dxa"/>
             <w:gridSpan w:val="2"/>
             <w:vAlign w:val="center"/>
           </w:tcPr>
@@ -4291,7 +4296,8 @@
         </w:tc>
         <w:tc>
           <w:tcPr>
-            <w:tcW w:w="2573" w:type="dxa"/>
+            <w:tcW w:w="3140" w:type="dxa"/>
+            <w:gridSpan w:val="3"/>
             <w:vAlign w:val="center"/>
           </w:tcPr>
           <w:p>
@@ -4361,7 +4367,7 @@
         <w:tc>
           <w:tcPr>
             <w:tcW w:w="8527" w:type="dxa"/>
-            <w:gridSpan w:val="5"/>
+            <w:gridSpan w:val="7"/>
             <w:vAlign w:val="center"/>
           </w:tcPr>
           <w:p>
@@ -4431,7 +4437,7 @@
         <w:tc>
           <w:tcPr>
             <w:tcW w:w="4395" w:type="dxa"/>
-            <w:gridSpan w:val="2"/>
+            <w:gridSpan w:val="3"/>
             <w:vAlign w:val="center"/>
           </w:tcPr>
           <w:p>
@@ -4473,7 +4479,7 @@
         <w:tc>
           <w:tcPr>
             <w:tcW w:w="1559" w:type="dxa"/>
-            <w:gridSpan w:val="2"/>
+            <w:gridSpan w:val="3"/>
             <w:vAlign w:val="center"/>
           </w:tcPr>
           <w:p>
@@ -4549,15 +4555,17 @@
     </w:p>
     <w:tbl>
       <w:tblPr>
-        <w:tblStyle w:val="Tablaconcuadrcula"/>
+        <w:tblStyle w:val="TableGrid"/>
         <w:tblW w:w="0" w:type="auto"/>
         <w:tblLook w:val="04A0" w:firstRow="1" w:lastRow="0" w:firstColumn="1" w:lastColumn="0" w:noHBand="0" w:noVBand="1"/>
       </w:tblPr>
       <w:tblGrid>
         <w:gridCol w:w="2263"/>
         <w:gridCol w:w="3544"/>
-        <w:gridCol w:w="851"/>
-        <w:gridCol w:w="1134"/>
+        <w:gridCol w:w="567"/>
+        <w:gridCol w:w="284"/>
+        <w:gridCol w:w="992"/>
+        <w:gridCol w:w="142"/>
         <w:gridCol w:w="425"/>
         <w:gridCol w:w="2573"/>
       </w:tblGrid>
@@ -4568,7 +4576,7 @@
         <w:tc>
           <w:tcPr>
             <w:tcW w:w="10790" w:type="dxa"/>
-            <w:gridSpan w:val="6"/>
+            <w:gridSpan w:val="8"/>
             <w:vAlign w:val="center"/>
           </w:tcPr>
           <w:p>
@@ -4685,7 +4693,7 @@
         <w:tc>
           <w:tcPr>
             <w:tcW w:w="1985" w:type="dxa"/>
-            <w:gridSpan w:val="2"/>
+            <w:gridSpan w:val="4"/>
             <w:vAlign w:val="center"/>
           </w:tcPr>
           <w:p>
@@ -4779,7 +4787,7 @@
         <w:tc>
           <w:tcPr>
             <w:tcW w:w="8527" w:type="dxa"/>
-            <w:gridSpan w:val="5"/>
+            <w:gridSpan w:val="7"/>
             <w:vAlign w:val="center"/>
           </w:tcPr>
           <w:p>
@@ -4849,7 +4857,7 @@
         <w:tc>
           <w:tcPr>
             <w:tcW w:w="8527" w:type="dxa"/>
-            <w:gridSpan w:val="5"/>
+            <w:gridSpan w:val="7"/>
             <w:vAlign w:val="center"/>
           </w:tcPr>
           <w:p>
@@ -4919,7 +4927,7 @@
         <w:tc>
           <w:tcPr>
             <w:tcW w:w="8527" w:type="dxa"/>
-            <w:gridSpan w:val="5"/>
+            <w:gridSpan w:val="7"/>
             <w:vAlign w:val="center"/>
           </w:tcPr>
           <w:p>
@@ -4988,7 +4996,7 @@
         </w:tc>
         <w:tc>
           <w:tcPr>
-            <w:tcW w:w="4395" w:type="dxa"/>
+            <w:tcW w:w="4111" w:type="dxa"/>
             <w:gridSpan w:val="2"/>
             <w:vAlign w:val="center"/>
           </w:tcPr>
@@ -5030,7 +5038,7 @@
         </w:tc>
         <w:tc>
           <w:tcPr>
-            <w:tcW w:w="1559" w:type="dxa"/>
+            <w:tcW w:w="1276" w:type="dxa"/>
             <w:gridSpan w:val="2"/>
             <w:vAlign w:val="center"/>
           </w:tcPr>
@@ -5054,7 +5062,8 @@
         </w:tc>
         <w:tc>
           <w:tcPr>
-            <w:tcW w:w="2573" w:type="dxa"/>
+            <w:tcW w:w="3140" w:type="dxa"/>
+            <w:gridSpan w:val="3"/>
             <w:vAlign w:val="center"/>
           </w:tcPr>
           <w:p>
@@ -5124,7 +5133,7 @@
         <w:tc>
           <w:tcPr>
             <w:tcW w:w="8527" w:type="dxa"/>
-            <w:gridSpan w:val="5"/>
+            <w:gridSpan w:val="7"/>
             <w:vAlign w:val="center"/>
           </w:tcPr>
           <w:p>
@@ -5194,7 +5203,7 @@
         <w:tc>
           <w:tcPr>
             <w:tcW w:w="4395" w:type="dxa"/>
-            <w:gridSpan w:val="2"/>
+            <w:gridSpan w:val="3"/>
             <w:vAlign w:val="center"/>
           </w:tcPr>
           <w:p>
@@ -5236,7 +5245,7 @@
         <w:tc>
           <w:tcPr>
             <w:tcW w:w="1559" w:type="dxa"/>
-            <w:gridSpan w:val="2"/>
+            <w:gridSpan w:val="3"/>
             <w:vAlign w:val="center"/>
           </w:tcPr>
           <w:p>
@@ -5310,15 +5319,17 @@
     </w:p>
     <w:tbl>
       <w:tblPr>
-        <w:tblStyle w:val="Tablaconcuadrcula"/>
+        <w:tblStyle w:val="TableGrid"/>
         <w:tblW w:w="0" w:type="auto"/>
         <w:tblLook w:val="04A0" w:firstRow="1" w:lastRow="0" w:firstColumn="1" w:lastColumn="0" w:noHBand="0" w:noVBand="1"/>
       </w:tblPr>
       <w:tblGrid>
         <w:gridCol w:w="2263"/>
         <w:gridCol w:w="3544"/>
-        <w:gridCol w:w="851"/>
-        <w:gridCol w:w="1134"/>
+        <w:gridCol w:w="567"/>
+        <w:gridCol w:w="284"/>
+        <w:gridCol w:w="992"/>
+        <w:gridCol w:w="142"/>
         <w:gridCol w:w="425"/>
         <w:gridCol w:w="2573"/>
       </w:tblGrid>
@@ -5329,7 +5340,7 @@
         <w:tc>
           <w:tcPr>
             <w:tcW w:w="10790" w:type="dxa"/>
-            <w:gridSpan w:val="6"/>
+            <w:gridSpan w:val="8"/>
             <w:vAlign w:val="center"/>
           </w:tcPr>
           <w:p>
@@ -5447,7 +5458,7 @@
         <w:tc>
           <w:tcPr>
             <w:tcW w:w="1985" w:type="dxa"/>
-            <w:gridSpan w:val="2"/>
+            <w:gridSpan w:val="4"/>
             <w:vAlign w:val="center"/>
           </w:tcPr>
           <w:p>
@@ -5541,7 +5552,7 @@
         <w:tc>
           <w:tcPr>
             <w:tcW w:w="8527" w:type="dxa"/>
-            <w:gridSpan w:val="5"/>
+            <w:gridSpan w:val="7"/>
             <w:vAlign w:val="center"/>
           </w:tcPr>
           <w:p>
@@ -5611,7 +5622,7 @@
         <w:tc>
           <w:tcPr>
             <w:tcW w:w="8527" w:type="dxa"/>
-            <w:gridSpan w:val="5"/>
+            <w:gridSpan w:val="7"/>
             <w:vAlign w:val="center"/>
           </w:tcPr>
           <w:p>
@@ -5681,7 +5692,7 @@
         <w:tc>
           <w:tcPr>
             <w:tcW w:w="8527" w:type="dxa"/>
-            <w:gridSpan w:val="5"/>
+            <w:gridSpan w:val="7"/>
             <w:vAlign w:val="center"/>
           </w:tcPr>
           <w:p>
@@ -5750,7 +5761,7 @@
         </w:tc>
         <w:tc>
           <w:tcPr>
-            <w:tcW w:w="4395" w:type="dxa"/>
+            <w:tcW w:w="4111" w:type="dxa"/>
             <w:gridSpan w:val="2"/>
             <w:vAlign w:val="center"/>
           </w:tcPr>
@@ -5792,7 +5803,7 @@
         </w:tc>
         <w:tc>
           <w:tcPr>
-            <w:tcW w:w="1559" w:type="dxa"/>
+            <w:tcW w:w="1276" w:type="dxa"/>
             <w:gridSpan w:val="2"/>
             <w:vAlign w:val="center"/>
           </w:tcPr>
@@ -5816,7 +5827,8 @@
         </w:tc>
         <w:tc>
           <w:tcPr>
-            <w:tcW w:w="2573" w:type="dxa"/>
+            <w:tcW w:w="3140" w:type="dxa"/>
+            <w:gridSpan w:val="3"/>
             <w:vAlign w:val="center"/>
           </w:tcPr>
           <w:p>
@@ -5886,7 +5898,7 @@
         <w:tc>
           <w:tcPr>
             <w:tcW w:w="8527" w:type="dxa"/>
-            <w:gridSpan w:val="5"/>
+            <w:gridSpan w:val="7"/>
             <w:vAlign w:val="center"/>
           </w:tcPr>
           <w:p>
@@ -5956,7 +5968,7 @@
         <w:tc>
           <w:tcPr>
             <w:tcW w:w="4395" w:type="dxa"/>
-            <w:gridSpan w:val="2"/>
+            <w:gridSpan w:val="3"/>
             <w:vAlign w:val="center"/>
           </w:tcPr>
           <w:p>
@@ -5998,7 +6010,7 @@
         <w:tc>
           <w:tcPr>
             <w:tcW w:w="1559" w:type="dxa"/>
-            <w:gridSpan w:val="2"/>
+            <w:gridSpan w:val="3"/>
             <w:vAlign w:val="center"/>
           </w:tcPr>
           <w:p>
@@ -6074,7 +6086,7 @@
     </w:p>
     <w:tbl>
       <w:tblPr>
-        <w:tblStyle w:val="Tablaconcuadrcula"/>
+        <w:tblStyle w:val="TableGrid"/>
         <w:tblW w:w="0" w:type="auto"/>
         <w:tblLook w:val="04A0" w:firstRow="1" w:lastRow="0" w:firstColumn="1" w:lastColumn="0" w:noHBand="0" w:noVBand="1"/>
       </w:tblPr>
@@ -6687,7 +6699,7 @@
     </w:p>
     <w:tbl>
       <w:tblPr>
-        <w:tblStyle w:val="Tablaconcuadrcula"/>
+        <w:tblStyle w:val="TableGrid"/>
         <w:tblW w:w="0" w:type="auto"/>
         <w:tblLook w:val="04A0" w:firstRow="1" w:lastRow="0" w:firstColumn="1" w:lastColumn="0" w:noHBand="0" w:noVBand="1"/>
       </w:tblPr>
@@ -7736,7 +7748,7 @@
     </w:p>
     <w:tbl>
       <w:tblPr>
-        <w:tblStyle w:val="Tablaconcuadrcula"/>
+        <w:tblStyle w:val="TableGrid"/>
         <w:tblW w:w="0" w:type="auto"/>
         <w:tblLook w:val="04A0" w:firstRow="1" w:lastRow="0" w:firstColumn="1" w:lastColumn="0" w:noHBand="0" w:noVBand="1"/>
       </w:tblPr>
@@ -8208,7 +8220,7 @@
     </w:p>
     <w:tbl>
       <w:tblPr>
-        <w:tblStyle w:val="Tablaconcuadrcula"/>
+        <w:tblStyle w:val="TableGrid"/>
         <w:tblW w:w="0" w:type="auto"/>
         <w:tblLook w:val="04A0" w:firstRow="1" w:lastRow="0" w:firstColumn="1" w:lastColumn="0" w:noHBand="0" w:noVBand="1"/>
       </w:tblPr>
@@ -9545,13 +9557,13 @@
     <w:name w:val="Normal"/>
     <w:qFormat/>
   </w:style>
-  <w:style w:type="character" w:default="1" w:styleId="Fuentedeprrafopredeter">
+  <w:style w:type="character" w:default="1" w:styleId="DefaultParagraphFont">
     <w:name w:val="Default Paragraph Font"/>
     <w:uiPriority w:val="1"/>
     <w:semiHidden/>
     <w:unhideWhenUsed/>
   </w:style>
-  <w:style w:type="table" w:default="1" w:styleId="Tablanormal">
+  <w:style w:type="table" w:default="1" w:styleId="TableNormal">
     <w:name w:val="Normal Table"/>
     <w:uiPriority w:val="99"/>
     <w:semiHidden/>
@@ -9566,16 +9578,16 @@
       </w:tblCellMar>
     </w:tblPr>
   </w:style>
-  <w:style w:type="numbering" w:default="1" w:styleId="Sinlista">
+  <w:style w:type="numbering" w:default="1" w:styleId="NoList">
     <w:name w:val="No List"/>
     <w:uiPriority w:val="99"/>
     <w:semiHidden/>
     <w:unhideWhenUsed/>
   </w:style>
-  <w:style w:type="paragraph" w:styleId="Encabezado">
+  <w:style w:type="paragraph" w:styleId="Header">
     <w:name w:val="header"/>
     <w:basedOn w:val="Normal"/>
-    <w:link w:val="EncabezadoCar"/>
+    <w:link w:val="HeaderChar"/>
     <w:uiPriority w:val="99"/>
     <w:unhideWhenUsed/>
     <w:rsid w:val="009628ED"/>
@@ -9587,17 +9599,17 @@
       <w:spacing w:after="0" w:line="240" w:lineRule="auto"/>
     </w:pPr>
   </w:style>
-  <w:style w:type="character" w:customStyle="1" w:styleId="EncabezadoCar">
-    <w:name w:val="Encabezado Car"/>
-    <w:basedOn w:val="Fuentedeprrafopredeter"/>
-    <w:link w:val="Encabezado"/>
+  <w:style w:type="character" w:customStyle="1" w:styleId="HeaderChar">
+    <w:name w:val="Header Char"/>
+    <w:basedOn w:val="DefaultParagraphFont"/>
+    <w:link w:val="Header"/>
     <w:uiPriority w:val="99"/>
     <w:rsid w:val="009628ED"/>
   </w:style>
-  <w:style w:type="paragraph" w:styleId="Piedepgina">
+  <w:style w:type="paragraph" w:styleId="Footer">
     <w:name w:val="footer"/>
     <w:basedOn w:val="Normal"/>
-    <w:link w:val="PiedepginaCar"/>
+    <w:link w:val="FooterChar"/>
     <w:uiPriority w:val="99"/>
     <w:unhideWhenUsed/>
     <w:rsid w:val="009628ED"/>
@@ -9609,16 +9621,16 @@
       <w:spacing w:after="0" w:line="240" w:lineRule="auto"/>
     </w:pPr>
   </w:style>
-  <w:style w:type="character" w:customStyle="1" w:styleId="PiedepginaCar">
-    <w:name w:val="Pie de página Car"/>
-    <w:basedOn w:val="Fuentedeprrafopredeter"/>
-    <w:link w:val="Piedepgina"/>
+  <w:style w:type="character" w:customStyle="1" w:styleId="FooterChar">
+    <w:name w:val="Footer Char"/>
+    <w:basedOn w:val="DefaultParagraphFont"/>
+    <w:link w:val="Footer"/>
     <w:uiPriority w:val="99"/>
     <w:rsid w:val="009628ED"/>
   </w:style>
-  <w:style w:type="table" w:styleId="Tablaconcuadrcula">
+  <w:style w:type="table" w:styleId="TableGrid">
     <w:name w:val="Table Grid"/>
-    <w:basedOn w:val="Tablanormal"/>
+    <w:basedOn w:val="TableNormal"/>
     <w:uiPriority w:val="39"/>
     <w:rsid w:val="009628ED"/>
     <w:pPr>

</xml_diff>